<commit_message>
Add: imagen del codigo de limpieza al documento
</commit_message>
<xml_diff>
--- a/ProyectoFinal.docx
+++ b/ProyectoFinal.docx
@@ -820,21 +820,7 @@
             <w:rStyle w:val="Hyperlink"/>
             <w:noProof/>
           </w:rPr>
-          <w:t>III. FUENT</w:t>
-        </w:r>
-        <w:r>
-          <w:rPr>
-            <w:rStyle w:val="Hyperlink"/>
-            <w:noProof/>
-          </w:rPr>
-          <w:t>E</w:t>
-        </w:r>
-        <w:r>
-          <w:rPr>
-            <w:rStyle w:val="Hyperlink"/>
-            <w:noProof/>
-          </w:rPr>
-          <w:t>S DE DATOS PARA LA INVESTIGACIÓN</w:t>
+          <w:t>III. FUENTES DE DATOS PARA LA INVESTIGACIÓN</w:t>
         </w:r>
         <w:r>
           <w:rPr>
@@ -1987,152 +1973,13 @@
       </w:r>
     </w:p>
     <w:p/>
-    <w:p>
-      <w:pPr>
-        <w:rPr>
-          <w:b/>
-          <w:bCs/>
-        </w:rPr>
-      </w:pPr>
-    </w:p>
-    <w:p>
-      <w:pPr>
-        <w:rPr>
-          <w:b/>
-          <w:bCs/>
-        </w:rPr>
-      </w:pPr>
-      <w:r>
-        <w:rPr>
-          <w:b/>
-          <w:bCs/>
-        </w:rPr>
-        <w:t>P</w:t>
-      </w:r>
-      <w:r>
-        <w:rPr>
-          <w:b/>
-          <w:bCs/>
-        </w:rPr>
-        <w:t>rocesamiento de datos y Limpieza</w:t>
-      </w:r>
-      <w:r>
-        <w:rPr>
-          <w:b/>
-          <w:bCs/>
-        </w:rPr>
-        <w:t>:</w:t>
-      </w:r>
-    </w:p>
-    <w:p>
-      <w:pPr>
-        <w:pStyle w:val="ListParagraph"/>
-        <w:numPr>
-          <w:ilvl w:val="0"/>
-          <w:numId w:val="10"/>
-        </w:numPr>
-      </w:pPr>
-      <w:r>
-        <w:rPr>
-          <w:b/>
-          <w:bCs/>
-        </w:rPr>
-        <w:t>Variables Eliminadas</w:t>
-      </w:r>
-      <w:r>
-        <w:rPr>
-          <w:b/>
-          <w:bCs/>
-        </w:rPr>
-        <w:t>:</w:t>
-      </w:r>
-      <w:r>
-        <w:t xml:space="preserve"> </w:t>
-      </w:r>
-      <w:r>
-        <w:t>PassengerId, Name, Ticket, Cabin (identificadores sin valor analítico)</w:t>
-      </w:r>
-    </w:p>
-    <w:p>
-      <w:pPr>
-        <w:pStyle w:val="ListParagraph"/>
-        <w:numPr>
-          <w:ilvl w:val="0"/>
-          <w:numId w:val="10"/>
-        </w:numPr>
-      </w:pPr>
-      <w:r>
-        <w:rPr>
-          <w:b/>
-          <w:bCs/>
-        </w:rPr>
-        <w:t>Tratamiento de Nulos</w:t>
-      </w:r>
-      <w:r>
-        <w:rPr>
-          <w:b/>
-          <w:bCs/>
-        </w:rPr>
-        <w:t>:</w:t>
-      </w:r>
-      <w:r>
-        <w:t xml:space="preserve"> </w:t>
-      </w:r>
-      <w:r>
-        <w:t>177 valores faltantes en Edad imputados con la media aritmética (29.7 años)</w:t>
-      </w:r>
-    </w:p>
-    <w:p>
-      <w:pPr>
-        <w:pStyle w:val="ListParagraph"/>
-        <w:numPr>
-          <w:ilvl w:val="0"/>
-          <w:numId w:val="10"/>
-        </w:numPr>
-      </w:pPr>
-      <w:r>
-        <w:rPr>
-          <w:b/>
-          <w:bCs/>
-        </w:rPr>
-        <w:t>Registros Eliminados</w:t>
-      </w:r>
-      <w:r>
-        <w:rPr>
-          <w:b/>
-          <w:bCs/>
-        </w:rPr>
-        <w:t>:</w:t>
-      </w:r>
-      <w:r>
-        <w:t xml:space="preserve"> </w:t>
-      </w:r>
-      <w:r>
-        <w:t>2 casos con puerto de embarque no registrado</w:t>
-      </w:r>
-    </w:p>
-    <w:p>
-      <w:pPr>
-        <w:pStyle w:val="ListParagraph"/>
-        <w:numPr>
-          <w:ilvl w:val="0"/>
-          <w:numId w:val="10"/>
-        </w:numPr>
-      </w:pPr>
-      <w:r>
-        <w:rPr>
-          <w:b/>
-          <w:bCs/>
-        </w:rPr>
-        <w:t>Homogeneización:</w:t>
-      </w:r>
-      <w:r>
-        <w:t xml:space="preserve"> </w:t>
-      </w:r>
-      <w:r>
-        <w:t>Traducción de nombres originales en inglés a variables en español</w:t>
-      </w:r>
-    </w:p>
+    <w:p/>
+    <w:p/>
+    <w:p/>
+    <w:p/>
+    <w:p/>
+    <w:p/>
+    <w:p/>
     <w:p>
       <w:pPr>
         <w:rPr>
@@ -3332,8 +3179,13 @@
       <w:r>
         <w:t xml:space="preserve"> </w:t>
       </w:r>
-      <w:r>
-        <w:t xml:space="preserve">Dataset estándar para enseñanza de estadística y </w:t>
+      <w:proofErr w:type="spellStart"/>
+      <w:r>
+        <w:t>Dataset</w:t>
+      </w:r>
+      <w:proofErr w:type="spellEnd"/>
+      <w:r>
+        <w:t xml:space="preserve"> estándar para enseñanza de estadística y </w:t>
       </w:r>
       <w:r>
         <w:rPr>
@@ -3350,6 +3202,269 @@
     </w:p>
     <w:p>
       <w:pPr>
+        <w:rPr>
+          <w:b/>
+          <w:bCs/>
+        </w:rPr>
+      </w:pPr>
+      <w:r>
+        <w:rPr>
+          <w:b/>
+          <w:bCs/>
+        </w:rPr>
+        <w:lastRenderedPageBreak/>
+        <w:t>Procesamiento de datos y Limpieza</w:t>
+      </w:r>
+      <w:r>
+        <w:rPr>
+          <w:b/>
+          <w:bCs/>
+        </w:rPr>
+        <w:t>:</w:t>
+      </w:r>
+    </w:p>
+    <w:p>
+      <w:pPr>
+        <w:pStyle w:val="ListParagraph"/>
+        <w:numPr>
+          <w:ilvl w:val="0"/>
+          <w:numId w:val="10"/>
+        </w:numPr>
+      </w:pPr>
+      <w:r>
+        <w:rPr>
+          <w:b/>
+          <w:bCs/>
+        </w:rPr>
+        <w:t>Variables Eliminadas</w:t>
+      </w:r>
+      <w:r>
+        <w:rPr>
+          <w:b/>
+          <w:bCs/>
+        </w:rPr>
+        <w:t>:</w:t>
+      </w:r>
+      <w:r>
+        <w:t xml:space="preserve"> </w:t>
+      </w:r>
+      <w:proofErr w:type="spellStart"/>
+      <w:r>
+        <w:t>PassengerId</w:t>
+      </w:r>
+      <w:proofErr w:type="spellEnd"/>
+      <w:r>
+        <w:t xml:space="preserve">, </w:t>
+      </w:r>
+      <w:proofErr w:type="spellStart"/>
+      <w:r>
+        <w:t>Name</w:t>
+      </w:r>
+      <w:proofErr w:type="spellEnd"/>
+      <w:r>
+        <w:t xml:space="preserve">, Ticket, </w:t>
+      </w:r>
+      <w:proofErr w:type="spellStart"/>
+      <w:r>
+        <w:t>Cabin</w:t>
+      </w:r>
+      <w:proofErr w:type="spellEnd"/>
+      <w:r>
+        <w:t xml:space="preserve"> (identificadores sin valor analítico)</w:t>
+      </w:r>
+    </w:p>
+    <w:p>
+      <w:pPr>
+        <w:pStyle w:val="ListParagraph"/>
+        <w:numPr>
+          <w:ilvl w:val="0"/>
+          <w:numId w:val="10"/>
+        </w:numPr>
+      </w:pPr>
+      <w:r>
+        <w:rPr>
+          <w:b/>
+          <w:bCs/>
+        </w:rPr>
+        <w:t>Tratamiento de Nulos</w:t>
+      </w:r>
+      <w:r>
+        <w:rPr>
+          <w:b/>
+          <w:bCs/>
+        </w:rPr>
+        <w:t>:</w:t>
+      </w:r>
+      <w:r>
+        <w:t xml:space="preserve"> </w:t>
+      </w:r>
+      <w:r>
+        <w:t>177 valores faltantes en Edad imputados con la media aritmética (29.7 años)</w:t>
+      </w:r>
+    </w:p>
+    <w:p>
+      <w:pPr>
+        <w:pStyle w:val="ListParagraph"/>
+        <w:numPr>
+          <w:ilvl w:val="0"/>
+          <w:numId w:val="10"/>
+        </w:numPr>
+      </w:pPr>
+      <w:r>
+        <w:rPr>
+          <w:b/>
+          <w:bCs/>
+        </w:rPr>
+        <w:t>Registros Eliminados</w:t>
+      </w:r>
+      <w:r>
+        <w:rPr>
+          <w:b/>
+          <w:bCs/>
+        </w:rPr>
+        <w:t>:</w:t>
+      </w:r>
+      <w:r>
+        <w:t xml:space="preserve"> </w:t>
+      </w:r>
+      <w:r>
+        <w:t>2 casos con puerto de embarque no registrado</w:t>
+      </w:r>
+    </w:p>
+    <w:p>
+      <w:pPr>
+        <w:pStyle w:val="ListParagraph"/>
+        <w:numPr>
+          <w:ilvl w:val="0"/>
+          <w:numId w:val="10"/>
+        </w:numPr>
+      </w:pPr>
+      <w:r>
+        <w:rPr>
+          <w:b/>
+          <w:bCs/>
+        </w:rPr>
+        <w:t>Homogeneización:</w:t>
+      </w:r>
+      <w:r>
+        <w:t xml:space="preserve"> </w:t>
+      </w:r>
+      <w:r>
+        <w:t>Traducción de nombres originales en inglés a variables en español</w:t>
+      </w:r>
+    </w:p>
+    <w:p/>
+    <w:p>
+      <w:pPr>
+        <w:rPr>
+          <w:b/>
+          <w:bCs/>
+        </w:rPr>
+      </w:pPr>
+      <w:r>
+        <w:rPr>
+          <w:b/>
+          <w:bCs/>
+        </w:rPr>
+        <w:drawing>
+          <wp:anchor distT="0" distB="0" distL="114300" distR="114300" simplePos="0" relativeHeight="251685888" behindDoc="0" locked="0" layoutInCell="1" allowOverlap="1" wp14:anchorId="538AC4D0" wp14:editId="5C473F16">
+            <wp:simplePos x="0" y="0"/>
+            <wp:positionH relativeFrom="margin">
+              <wp:align>center</wp:align>
+            </wp:positionH>
+            <wp:positionV relativeFrom="paragraph">
+              <wp:posOffset>212725</wp:posOffset>
+            </wp:positionV>
+            <wp:extent cx="6717640" cy="4901609"/>
+            <wp:effectExtent l="0" t="0" r="7620" b="0"/>
+            <wp:wrapNone/>
+            <wp:docPr id="1269284528" name="Picture 4"/>
+            <wp:cNvGraphicFramePr>
+              <a:graphicFrameLocks xmlns:a="http://schemas.openxmlformats.org/drawingml/2006/main" noChangeAspect="1"/>
+            </wp:cNvGraphicFramePr>
+            <a:graphic xmlns:a="http://schemas.openxmlformats.org/drawingml/2006/main">
+              <a:graphicData uri="http://schemas.openxmlformats.org/drawingml/2006/picture">
+                <pic:pic xmlns:pic="http://schemas.openxmlformats.org/drawingml/2006/picture">
+                  <pic:nvPicPr>
+                    <pic:cNvPr id="0" name="Picture 2"/>
+                    <pic:cNvPicPr>
+                      <a:picLocks noChangeAspect="1" noChangeArrowheads="1"/>
+                    </pic:cNvPicPr>
+                  </pic:nvPicPr>
+                  <pic:blipFill>
+                    <a:blip r:embed="rId11" cstate="print">
+                      <a:extLst>
+                        <a:ext uri="{28A0092B-C50C-407E-A947-70E740481C1C}">
+                          <a14:useLocalDpi xmlns:a14="http://schemas.microsoft.com/office/drawing/2010/main" val="0"/>
+                        </a:ext>
+                      </a:extLst>
+                    </a:blip>
+                    <a:srcRect/>
+                    <a:stretch>
+                      <a:fillRect/>
+                    </a:stretch>
+                  </pic:blipFill>
+                  <pic:spPr bwMode="auto">
+                    <a:xfrm>
+                      <a:off x="0" y="0"/>
+                      <a:ext cx="6717640" cy="4901609"/>
+                    </a:xfrm>
+                    <a:prstGeom prst="rect">
+                      <a:avLst/>
+                    </a:prstGeom>
+                    <a:noFill/>
+                    <a:ln>
+                      <a:noFill/>
+                    </a:ln>
+                    <a:effectLst>
+                      <a:softEdge rad="127000"/>
+                    </a:effectLst>
+                  </pic:spPr>
+                </pic:pic>
+              </a:graphicData>
+            </a:graphic>
+            <wp14:sizeRelH relativeFrom="page">
+              <wp14:pctWidth>0</wp14:pctWidth>
+            </wp14:sizeRelH>
+            <wp14:sizeRelV relativeFrom="page">
+              <wp14:pctHeight>0</wp14:pctHeight>
+            </wp14:sizeRelV>
+          </wp:anchor>
+        </w:drawing>
+      </w:r>
+      <w:r>
+        <w:rPr>
+          <w:b/>
+          <w:bCs/>
+        </w:rPr>
+        <w:t xml:space="preserve">Código utilizado para la Limpieza del </w:t>
+      </w:r>
+      <w:proofErr w:type="spellStart"/>
+      <w:r>
+        <w:rPr>
+          <w:b/>
+          <w:bCs/>
+        </w:rPr>
+        <w:t>Dataset</w:t>
+      </w:r>
+      <w:proofErr w:type="spellEnd"/>
+    </w:p>
+    <w:p/>
+    <w:p/>
+    <w:p/>
+    <w:p/>
+    <w:p/>
+    <w:p/>
+    <w:p/>
+    <w:p/>
+    <w:p/>
+    <w:p/>
+    <w:p/>
+    <w:p/>
+    <w:p/>
+    <w:p/>
+    <w:p>
+      <w:pPr>
         <w:pStyle w:val="Heading1"/>
       </w:pPr>
       <w:bookmarkStart w:id="6" w:name="_Toc215660032"/>
@@ -3387,6 +3502,9 @@
     <w:p/>
     <w:p>
       <w:r>
+        <w:rPr>
+          <w:noProof/>
+        </w:rPr>
         <w:drawing>
           <wp:anchor distT="0" distB="0" distL="114300" distR="114300" simplePos="0" relativeHeight="251660288" behindDoc="0" locked="0" layoutInCell="1" allowOverlap="1" wp14:anchorId="42B224B1" wp14:editId="44817E3E">
             <wp:simplePos x="0" y="0"/>
@@ -3413,7 +3531,7 @@
                     </pic:cNvPicPr>
                   </pic:nvPicPr>
                   <pic:blipFill>
-                    <a:blip r:embed="rId11">
+                    <a:blip r:embed="rId12">
                       <a:extLst>
                         <a:ext uri="{28A0092B-C50C-407E-A947-70E740481C1C}">
                           <a14:useLocalDpi xmlns:a14="http://schemas.microsoft.com/office/drawing/2010/main" val="0"/>
@@ -3459,6 +3577,9 @@
     <w:p/>
     <w:p>
       <w:r>
+        <w:rPr>
+          <w:noProof/>
+        </w:rPr>
         <w:drawing>
           <wp:anchor distT="0" distB="0" distL="114300" distR="114300" simplePos="0" relativeHeight="251670528" behindDoc="1" locked="0" layoutInCell="1" allowOverlap="1" wp14:anchorId="6B7D44FE" wp14:editId="318793AF">
             <wp:simplePos x="0" y="0"/>
@@ -3485,7 +3606,7 @@
                     </pic:cNvPicPr>
                   </pic:nvPicPr>
                   <pic:blipFill rotWithShape="1">
-                    <a:blip r:embed="rId12">
+                    <a:blip r:embed="rId13">
                       <a:extLst>
                         <a:ext uri="{28A0092B-C50C-407E-A947-70E740481C1C}">
                           <a14:useLocalDpi xmlns:a14="http://schemas.microsoft.com/office/drawing/2010/main" val="0"/>
@@ -3529,6 +3650,9 @@
     <w:p/>
     <w:p>
       <w:r>
+        <w:rPr>
+          <w:noProof/>
+        </w:rPr>
         <w:drawing>
           <wp:anchor distT="0" distB="0" distL="114300" distR="114300" simplePos="0" relativeHeight="251661312" behindDoc="1" locked="0" layoutInCell="1" allowOverlap="1" wp14:anchorId="1CDAF2B8" wp14:editId="24043476">
             <wp:simplePos x="0" y="0"/>
@@ -3555,7 +3679,7 @@
                     </pic:cNvPicPr>
                   </pic:nvPicPr>
                   <pic:blipFill>
-                    <a:blip r:embed="rId13">
+                    <a:blip r:embed="rId14">
                       <a:extLst>
                         <a:ext uri="{28A0092B-C50C-407E-A947-70E740481C1C}">
                           <a14:useLocalDpi xmlns:a14="http://schemas.microsoft.com/office/drawing/2010/main" val="0"/>
@@ -3601,6 +3725,9 @@
     <w:p/>
     <w:p>
       <w:r>
+        <w:rPr>
+          <w:noProof/>
+        </w:rPr>
         <w:drawing>
           <wp:anchor distT="0" distB="0" distL="114300" distR="114300" simplePos="0" relativeHeight="251671552" behindDoc="1" locked="0" layoutInCell="1" allowOverlap="1" wp14:anchorId="099E04DF" wp14:editId="7B561F80">
             <wp:simplePos x="0" y="0"/>
@@ -3627,7 +3754,7 @@
                     </pic:cNvPicPr>
                   </pic:nvPicPr>
                   <pic:blipFill>
-                    <a:blip r:embed="rId14">
+                    <a:blip r:embed="rId15">
                       <a:extLst>
                         <a:ext uri="{28A0092B-C50C-407E-A947-70E740481C1C}">
                           <a14:useLocalDpi xmlns:a14="http://schemas.microsoft.com/office/drawing/2010/main" val="0"/>
@@ -3678,6 +3805,9 @@
     </w:p>
     <w:p>
       <w:r>
+        <w:rPr>
+          <w:noProof/>
+        </w:rPr>
         <w:drawing>
           <wp:anchor distT="0" distB="0" distL="114300" distR="114300" simplePos="0" relativeHeight="251662336" behindDoc="1" locked="0" layoutInCell="1" allowOverlap="1" wp14:anchorId="0A12E5C4" wp14:editId="164A4297">
             <wp:simplePos x="0" y="0"/>
@@ -3704,7 +3834,7 @@
                     </pic:cNvPicPr>
                   </pic:nvPicPr>
                   <pic:blipFill>
-                    <a:blip r:embed="rId15">
+                    <a:blip r:embed="rId16">
                       <a:extLst>
                         <a:ext uri="{28A0092B-C50C-407E-A947-70E740481C1C}">
                           <a14:useLocalDpi xmlns:a14="http://schemas.microsoft.com/office/drawing/2010/main" val="0"/>
@@ -3746,6 +3876,9 @@
     <w:p/>
     <w:p>
       <w:r>
+        <w:rPr>
+          <w:noProof/>
+        </w:rPr>
         <w:drawing>
           <wp:anchor distT="0" distB="0" distL="114300" distR="114300" simplePos="0" relativeHeight="251672576" behindDoc="1" locked="0" layoutInCell="1" allowOverlap="1" wp14:anchorId="5DE7F71C" wp14:editId="051E285B">
             <wp:simplePos x="0" y="0"/>
@@ -3772,7 +3905,7 @@
                     </pic:cNvPicPr>
                   </pic:nvPicPr>
                   <pic:blipFill rotWithShape="1">
-                    <a:blip r:embed="rId16">
+                    <a:blip r:embed="rId17">
                       <a:extLst>
                         <a:ext uri="{28A0092B-C50C-407E-A947-70E740481C1C}">
                           <a14:useLocalDpi xmlns:a14="http://schemas.microsoft.com/office/drawing/2010/main" val="0"/>
@@ -3832,6 +3965,9 @@
     <w:p/>
     <w:p>
       <w:r>
+        <w:rPr>
+          <w:noProof/>
+        </w:rPr>
         <w:drawing>
           <wp:anchor distT="0" distB="0" distL="114300" distR="114300" simplePos="0" relativeHeight="251663360" behindDoc="1" locked="0" layoutInCell="1" allowOverlap="1" wp14:anchorId="25910DB9" wp14:editId="53DB7449">
             <wp:simplePos x="0" y="0"/>
@@ -3858,7 +3994,7 @@
                     </pic:cNvPicPr>
                   </pic:nvPicPr>
                   <pic:blipFill>
-                    <a:blip r:embed="rId17">
+                    <a:blip r:embed="rId18">
                       <a:extLst>
                         <a:ext uri="{28A0092B-C50C-407E-A947-70E740481C1C}">
                           <a14:useLocalDpi xmlns:a14="http://schemas.microsoft.com/office/drawing/2010/main" val="0"/>
@@ -3904,6 +4040,9 @@
     <w:p/>
     <w:p>
       <w:r>
+        <w:rPr>
+          <w:noProof/>
+        </w:rPr>
         <w:drawing>
           <wp:anchor distT="0" distB="0" distL="114300" distR="114300" simplePos="0" relativeHeight="251673600" behindDoc="0" locked="0" layoutInCell="1" allowOverlap="1" wp14:anchorId="47F916E4" wp14:editId="63B9EC36">
             <wp:simplePos x="0" y="0"/>
@@ -3930,7 +4069,7 @@
                     </pic:cNvPicPr>
                   </pic:nvPicPr>
                   <pic:blipFill>
-                    <a:blip r:embed="rId18">
+                    <a:blip r:embed="rId19">
                       <a:extLst>
                         <a:ext uri="{28A0092B-C50C-407E-A947-70E740481C1C}">
                           <a14:useLocalDpi xmlns:a14="http://schemas.microsoft.com/office/drawing/2010/main" val="0"/>
@@ -4001,6 +4140,9 @@
     </w:p>
     <w:p>
       <w:r>
+        <w:rPr>
+          <w:noProof/>
+        </w:rPr>
         <w:drawing>
           <wp:anchor distT="0" distB="0" distL="114300" distR="114300" simplePos="0" relativeHeight="251664384" behindDoc="1" locked="0" layoutInCell="1" allowOverlap="1" wp14:anchorId="3F17633C" wp14:editId="05D9EDC6">
             <wp:simplePos x="0" y="0"/>
@@ -4027,7 +4169,7 @@
                     </pic:cNvPicPr>
                   </pic:nvPicPr>
                   <pic:blipFill>
-                    <a:blip r:embed="rId19">
+                    <a:blip r:embed="rId20">
                       <a:extLst>
                         <a:ext uri="{28A0092B-C50C-407E-A947-70E740481C1C}">
                           <a14:useLocalDpi xmlns:a14="http://schemas.microsoft.com/office/drawing/2010/main" val="0"/>
@@ -4105,6 +4247,9 @@
     </w:p>
     <w:p>
       <w:r>
+        <w:rPr>
+          <w:noProof/>
+        </w:rPr>
         <w:drawing>
           <wp:anchor distT="0" distB="0" distL="114300" distR="114300" simplePos="0" relativeHeight="251665408" behindDoc="1" locked="0" layoutInCell="1" allowOverlap="1" wp14:anchorId="4A9007FF" wp14:editId="38B451A3">
             <wp:simplePos x="0" y="0"/>
@@ -4131,7 +4276,7 @@
                     </pic:cNvPicPr>
                   </pic:nvPicPr>
                   <pic:blipFill rotWithShape="1">
-                    <a:blip r:embed="rId20">
+                    <a:blip r:embed="rId21">
                       <a:extLst>
                         <a:ext uri="{28A0092B-C50C-407E-A947-70E740481C1C}">
                           <a14:useLocalDpi xmlns:a14="http://schemas.microsoft.com/office/drawing/2010/main" val="0"/>
@@ -4215,6 +4360,9 @@
     </w:p>
     <w:p>
       <w:r>
+        <w:rPr>
+          <w:noProof/>
+        </w:rPr>
         <w:drawing>
           <wp:anchor distT="0" distB="0" distL="114300" distR="114300" simplePos="0" relativeHeight="251668480" behindDoc="1" locked="0" layoutInCell="1" allowOverlap="1" wp14:anchorId="5C9113C6" wp14:editId="521B8EE0">
             <wp:simplePos x="0" y="0"/>
@@ -4241,7 +4389,7 @@
                     </pic:cNvPicPr>
                   </pic:nvPicPr>
                   <pic:blipFill>
-                    <a:blip r:embed="rId21">
+                    <a:blip r:embed="rId22">
                       <a:extLst>
                         <a:ext uri="{28A0092B-C50C-407E-A947-70E740481C1C}">
                           <a14:useLocalDpi xmlns:a14="http://schemas.microsoft.com/office/drawing/2010/main" val="0"/>
@@ -4302,6 +4450,9 @@
     <w:p/>
     <w:p>
       <w:r>
+        <w:rPr>
+          <w:noProof/>
+        </w:rPr>
         <w:lastRenderedPageBreak/>
         <w:drawing>
           <wp:anchor distT="0" distB="0" distL="114300" distR="114300" simplePos="0" relativeHeight="251667456" behindDoc="1" locked="0" layoutInCell="1" allowOverlap="1" wp14:anchorId="177FA2C8" wp14:editId="26C6069F">
@@ -4329,7 +4480,7 @@
                     </pic:cNvPicPr>
                   </pic:nvPicPr>
                   <pic:blipFill>
-                    <a:blip r:embed="rId22">
+                    <a:blip r:embed="rId23">
                       <a:extLst>
                         <a:ext uri="{28A0092B-C50C-407E-A947-70E740481C1C}">
                           <a14:useLocalDpi xmlns:a14="http://schemas.microsoft.com/office/drawing/2010/main" val="0"/>
@@ -4379,10 +4530,7 @@
         <w:t>embarques</w:t>
       </w:r>
       <w:r>
-        <w:t xml:space="preserve"> al Titan</w:t>
-      </w:r>
-      <w:r>
-        <w:t>ic</w:t>
+        <w:t xml:space="preserve"> al Titanic</w:t>
       </w:r>
     </w:p>
     <w:p/>
@@ -4426,6 +4574,9 @@
     </w:p>
     <w:p>
       <w:r>
+        <w:rPr>
+          <w:noProof/>
+        </w:rPr>
         <w:drawing>
           <wp:anchor distT="0" distB="0" distL="114300" distR="114300" simplePos="0" relativeHeight="251669504" behindDoc="1" locked="0" layoutInCell="1" allowOverlap="1" wp14:anchorId="63F1BB01" wp14:editId="2597DE5E">
             <wp:simplePos x="0" y="0"/>
@@ -4452,7 +4603,7 @@
                     </pic:cNvPicPr>
                   </pic:nvPicPr>
                   <pic:blipFill>
-                    <a:blip r:embed="rId23">
+                    <a:blip r:embed="rId24">
                       <a:extLst>
                         <a:ext uri="{28A0092B-C50C-407E-A947-70E740481C1C}">
                           <a14:useLocalDpi xmlns:a14="http://schemas.microsoft.com/office/drawing/2010/main" val="0"/>
@@ -4754,6 +4905,9 @@
         </w:rPr>
       </w:pPr>
       <w:r>
+        <w:rPr>
+          <w:noProof/>
+        </w:rPr>
         <w:lastRenderedPageBreak/>
         <w:drawing>
           <wp:anchor distT="0" distB="0" distL="114300" distR="114300" simplePos="0" relativeHeight="251674624" behindDoc="0" locked="0" layoutInCell="1" allowOverlap="1" wp14:anchorId="6A1358C8" wp14:editId="06FE104B">
@@ -4781,7 +4935,7 @@
                     </pic:cNvPicPr>
                   </pic:nvPicPr>
                   <pic:blipFill>
-                    <a:blip r:embed="rId24">
+                    <a:blip r:embed="rId25">
                       <a:extLst>
                         <a:ext uri="{28A0092B-C50C-407E-A947-70E740481C1C}">
                           <a14:useLocalDpi xmlns:a14="http://schemas.microsoft.com/office/drawing/2010/main" val="0"/>
@@ -4898,10 +5052,7 @@
                               <w:jc w:val="center"/>
                             </w:pPr>
                             <w:r>
-                              <w:t>Elaboración</w:t>
-                            </w:r>
-                            <w:r>
-                              <w:t>: Integrantes del grupo</w:t>
+                              <w:t>Elaboración: Integrantes del grupo</w:t>
                             </w:r>
                           </w:p>
                         </w:txbxContent>
@@ -4931,10 +5082,7 @@
                         <w:jc w:val="center"/>
                       </w:pPr>
                       <w:r>
-                        <w:t>Elaboración</w:t>
-                      </w:r>
-                      <w:r>
-                        <w:t>: Integrantes del grupo</w:t>
+                        <w:t>Elaboración: Integrantes del grupo</w:t>
                       </w:r>
                     </w:p>
                   </w:txbxContent>
@@ -5082,6 +5230,9 @@
         </w:rPr>
       </w:pPr>
       <w:r>
+        <w:rPr>
+          <w:noProof/>
+        </w:rPr>
         <w:lastRenderedPageBreak/>
         <w:drawing>
           <wp:anchor distT="0" distB="0" distL="114300" distR="114300" simplePos="0" relativeHeight="251675648" behindDoc="0" locked="0" layoutInCell="1" allowOverlap="1" wp14:anchorId="721B6D89" wp14:editId="007EE120">
@@ -5109,7 +5260,7 @@
                     </pic:cNvPicPr>
                   </pic:nvPicPr>
                   <pic:blipFill>
-                    <a:blip r:embed="rId25">
+                    <a:blip r:embed="rId26">
                       <a:extLst>
                         <a:ext uri="{28A0092B-C50C-407E-A947-70E740481C1C}">
                           <a14:useLocalDpi xmlns:a14="http://schemas.microsoft.com/office/drawing/2010/main" val="0"/>
@@ -5225,10 +5376,7 @@
                               <w:jc w:val="center"/>
                             </w:pPr>
                             <w:r>
-                              <w:t>Elaboración</w:t>
-                            </w:r>
-                            <w:r>
-                              <w:t>: Integrantes del grupo</w:t>
+                              <w:t>Elaboración: Integrantes del grupo</w:t>
                             </w:r>
                           </w:p>
                         </w:txbxContent>
@@ -5258,10 +5406,7 @@
                         <w:jc w:val="center"/>
                       </w:pPr>
                       <w:r>
-                        <w:t>Elaboración</w:t>
-                      </w:r>
-                      <w:r>
-                        <w:t>: Integrantes del grupo</w:t>
+                        <w:t>Elaboración: Integrantes del grupo</w:t>
                       </w:r>
                     </w:p>
                   </w:txbxContent>
@@ -5446,9 +5591,6 @@
         <w:t xml:space="preserve">² notable) entre estas variables. Queenstown, puerto irlandés de emigración, apenas registra pasajeros de 1ª/2ª clase (5 personas), mientras que Cherbourg, puerto francés de lujo, concentra el 50,6% de los pasajeros de 1ª clase que no embarcaron en Southampton. </w:t>
       </w:r>
       <w:r>
-        <w:rPr>
-          <w:lang w:val="en-GB"/>
-        </w:rPr>
         <w:t>Esto refleja rutas comerciales diferenciadas por estatus social.</w:t>
       </w:r>
     </w:p>
@@ -5473,6 +5615,9 @@
     </w:p>
     <w:p>
       <w:r>
+        <w:rPr>
+          <w:noProof/>
+        </w:rPr>
         <w:drawing>
           <wp:anchor distT="0" distB="0" distL="114300" distR="114300" simplePos="0" relativeHeight="251681792" behindDoc="1" locked="0" layoutInCell="1" allowOverlap="1" wp14:anchorId="389BB3B2" wp14:editId="3801E7FF">
             <wp:simplePos x="0" y="0"/>
@@ -5499,7 +5644,7 @@
                     </pic:cNvPicPr>
                   </pic:nvPicPr>
                   <pic:blipFill>
-                    <a:blip r:embed="rId26">
+                    <a:blip r:embed="rId27">
                       <a:extLst>
                         <a:ext uri="{28A0092B-C50C-407E-A947-70E740481C1C}">
                           <a14:useLocalDpi xmlns:a14="http://schemas.microsoft.com/office/drawing/2010/main" val="0"/>
@@ -5556,6 +5701,9 @@
     <w:p/>
     <w:p>
       <w:r>
+        <w:rPr>
+          <w:noProof/>
+        </w:rPr>
         <w:lastRenderedPageBreak/>
         <w:drawing>
           <wp:anchor distT="0" distB="0" distL="114300" distR="114300" simplePos="0" relativeHeight="251682816" behindDoc="1" locked="0" layoutInCell="1" allowOverlap="1" wp14:anchorId="3CFCE074" wp14:editId="72052FEB">
@@ -5583,7 +5731,7 @@
                     </pic:cNvPicPr>
                   </pic:nvPicPr>
                   <pic:blipFill>
-                    <a:blip r:embed="rId27">
+                    <a:blip r:embed="rId28">
                       <a:extLst>
                         <a:ext uri="{28A0092B-C50C-407E-A947-70E740481C1C}">
                           <a14:useLocalDpi xmlns:a14="http://schemas.microsoft.com/office/drawing/2010/main" val="0"/>
@@ -5657,6 +5805,9 @@
     </w:p>
     <w:p>
       <w:r>
+        <w:rPr>
+          <w:noProof/>
+        </w:rPr>
         <w:drawing>
           <wp:anchor distT="0" distB="0" distL="114300" distR="114300" simplePos="0" relativeHeight="251683840" behindDoc="1" locked="0" layoutInCell="1" allowOverlap="1" wp14:anchorId="45F4438B" wp14:editId="59D99DA5">
             <wp:simplePos x="0" y="0"/>
@@ -5683,7 +5834,7 @@
                     </pic:cNvPicPr>
                   </pic:nvPicPr>
                   <pic:blipFill>
-                    <a:blip r:embed="rId28">
+                    <a:blip r:embed="rId29">
                       <a:extLst>
                         <a:ext uri="{28A0092B-C50C-407E-A947-70E740481C1C}">
                           <a14:useLocalDpi xmlns:a14="http://schemas.microsoft.com/office/drawing/2010/main" val="0"/>
@@ -5924,13 +6075,7 @@
         <w:t>puerto de embarque fue un proxy geográfico de clase</w:t>
       </w:r>
       <w:r>
-        <w:t xml:space="preserve">. Cherbourg capturó el 40% de pasajeros de primera </w:t>
-      </w:r>
-      <w:r>
-        <w:t>clase,</w:t>
-      </w:r>
-      <w:r>
-        <w:t xml:space="preserve"> pero solo el 13% de tercera, mientras Southampton se convirtió en el puerto de la mayoría popular (72% de 3ª clase). Esta segmentación espacial explica parte de la mortalidad diferencial: los pasajeros de elite embarcaban en puertos con mejores accesos a cubiertas superiores y botes salvavidas, mientras que los de tercera clase fueron relegados físicamente desde su punto de origen.</w:t>
+        <w:t>. Cherbourg capturó el 40% de pasajeros de primera clase, pero solo el 13% de tercera, mientras Southampton se convirtió en el puerto de la mayoría popular (72% de 3ª clase). Esta segmentación espacial explica parte de la mortalidad diferencial: los pasajeros de elite embarcaban en puertos con mejores accesos a cubiertas superiores y botes salvavidas, mientras que los de tercera clase fueron relegados físicamente desde su punto de origen.</w:t>
       </w:r>
     </w:p>
     <w:p>
@@ -6139,7 +6284,7 @@
     </w:p>
     <w:p/>
     <w:sectPr>
-      <w:headerReference w:type="default" r:id="rId29"/>
+      <w:headerReference w:type="default" r:id="rId30"/>
       <w:pgSz w:w="12240" w:h="15840" w:code="1"/>
       <w:pgMar w:top="1417" w:right="1701" w:bottom="1417" w:left="1701" w:header="708" w:footer="708" w:gutter="0"/>
       <w:cols w:space="708"/>
@@ -9107,6 +9252,7 @@
   <w:style w:type="character" w:default="1" w:styleId="DefaultParagraphFont">
     <w:name w:val="Default Paragraph Font"/>
     <w:uiPriority w:val="1"/>
+    <w:semiHidden/>
     <w:unhideWhenUsed/>
   </w:style>
   <w:style w:type="table" w:default="1" w:styleId="TableNormal">

</xml_diff>